<commit_message>
colocando el nombre del compañero olvidado
</commit_message>
<xml_diff>
--- a/Documentos/Sistema Web de Gestión para Campeonatos de Artes Marciales.docx
+++ b/Documentos/Sistema Web de Gestión para Campeonatos de Artes Marciales.docx
@@ -46,6 +46,14 @@
     </w:p>
     <w:p>
       <w:pPr>
+        <w:rPr>
+          <w:b/>
+          <w:bCs/>
+        </w:rPr>
+      </w:pPr>
+    </w:p>
+    <w:p>
+      <w:pPr>
         <w:jc w:val="center"/>
         <w:rPr>
           <w:b/>
@@ -61,6 +69,13 @@
           <w:bCs/>
         </w:rPr>
       </w:pPr>
+      <w:r>
+        <w:rPr>
+          <w:b/>
+          <w:bCs/>
+        </w:rPr>
+        <w:t>ANDRÉS IVÁN GONZÁLEZ GUERRERO</w:t>
+      </w:r>
     </w:p>
     <w:p>
       <w:pPr>
@@ -70,6 +85,13 @@
           <w:bCs/>
         </w:rPr>
       </w:pPr>
+      <w:r>
+        <w:rPr>
+          <w:b/>
+          <w:bCs/>
+        </w:rPr>
+        <w:t>AMIR DANIEL SARMIENTO ABELLANEDA</w:t>
+      </w:r>
     </w:p>
     <w:p>
       <w:pPr>
@@ -84,7 +106,7 @@
           <w:b/>
           <w:bCs/>
         </w:rPr>
-        <w:t>ANDRÉS IVÁN GONZÁLEZ GUERRERO</w:t>
+        <w:t>DANIEL ANDRES GALVIS MARIN</w:t>
       </w:r>
     </w:p>
     <w:p>
@@ -100,23 +122,7 @@
           <w:b/>
           <w:bCs/>
         </w:rPr>
-        <w:t>AMIR DANIEL SARMIENTO ABELLANEDA</w:t>
-      </w:r>
-    </w:p>
-    <w:p>
-      <w:pPr>
-        <w:jc w:val="center"/>
-        <w:rPr>
-          <w:b/>
-          <w:bCs/>
-        </w:rPr>
-      </w:pPr>
-      <w:r>
-        <w:rPr>
-          <w:b/>
-          <w:bCs/>
-        </w:rPr>
-        <w:t>DANIEL ANDRES GALVIS MARIN</w:t>
+        <w:t>DARWIN OSWALDO MERCHAN DURAN</w:t>
       </w:r>
     </w:p>
     <w:p>
@@ -931,6 +937,7 @@
           <w:bCs/>
         </w:rPr>
       </w:pPr>
+      <w:proofErr w:type="spellStart"/>
       <w:r>
         <w:rPr>
           <w:b/>
@@ -938,6 +945,7 @@
         </w:rPr>
         <w:t>MartialComp</w:t>
       </w:r>
+      <w:proofErr w:type="spellEnd"/>
     </w:p>
     <w:p>
       <w:pPr>
@@ -968,6 +976,7 @@
           <w:bCs/>
         </w:rPr>
       </w:pPr>
+      <w:proofErr w:type="spellStart"/>
       <w:r>
         <w:rPr>
           <w:b/>
@@ -975,6 +984,7 @@
         </w:rPr>
         <w:t>Karatematch</w:t>
       </w:r>
+      <w:proofErr w:type="spellEnd"/>
     </w:p>
     <w:p>
       <w:pPr>
@@ -992,6 +1002,7 @@
           <w:bCs/>
         </w:rPr>
       </w:pPr>
+      <w:proofErr w:type="spellStart"/>
       <w:r>
         <w:rPr>
           <w:b/>
@@ -999,28 +1010,46 @@
         </w:rPr>
         <w:t>Kihapp</w:t>
       </w:r>
-    </w:p>
-    <w:p>
-      <w:pPr>
-        <w:jc w:val="both"/>
-      </w:pPr>
-      <w:r>
-        <w:t xml:space="preserve">Tiene registro, pagos, generación de cuadros (“brackets”), resultados, y bracketing automático. Soporte para diferentes formatos de torneo. </w:t>
-      </w:r>
-    </w:p>
-    <w:p>
-      <w:pPr>
-        <w:jc w:val="both"/>
-      </w:pPr>
-    </w:p>
-    <w:p>
-      <w:pPr>
-        <w:jc w:val="both"/>
-        <w:rPr>
-          <w:b/>
-          <w:bCs/>
-        </w:rPr>
-      </w:pPr>
+      <w:proofErr w:type="spellEnd"/>
+    </w:p>
+    <w:p>
+      <w:pPr>
+        <w:jc w:val="both"/>
+      </w:pPr>
+      <w:r>
+        <w:t>Tiene registro, pagos, generación de cuadros (“</w:t>
+      </w:r>
+      <w:proofErr w:type="spellStart"/>
+      <w:r>
+        <w:t>brackets</w:t>
+      </w:r>
+      <w:proofErr w:type="spellEnd"/>
+      <w:r>
+        <w:t xml:space="preserve">”), resultados, y </w:t>
+      </w:r>
+      <w:proofErr w:type="spellStart"/>
+      <w:r>
+        <w:t>bracketing</w:t>
+      </w:r>
+      <w:proofErr w:type="spellEnd"/>
+      <w:r>
+        <w:t xml:space="preserve"> automático. Soporte para diferentes formatos de torneo. </w:t>
+      </w:r>
+    </w:p>
+    <w:p>
+      <w:pPr>
+        <w:jc w:val="both"/>
+      </w:pPr>
+    </w:p>
+    <w:p>
+      <w:pPr>
+        <w:jc w:val="both"/>
+        <w:rPr>
+          <w:b/>
+          <w:bCs/>
+        </w:rPr>
+      </w:pPr>
+      <w:proofErr w:type="spellStart"/>
       <w:r>
         <w:rPr>
           <w:b/>
@@ -1028,13 +1057,22 @@
         </w:rPr>
         <w:t>TournamentTiger</w:t>
       </w:r>
-    </w:p>
-    <w:p>
-      <w:pPr>
-        <w:jc w:val="both"/>
-      </w:pPr>
-      <w:r>
-        <w:t xml:space="preserve">Permite que organizadores creen torneos, los participantes se registren, ver resultados, manejar scoring. </w:t>
+      <w:proofErr w:type="spellEnd"/>
+    </w:p>
+    <w:p>
+      <w:pPr>
+        <w:jc w:val="both"/>
+      </w:pPr>
+      <w:r>
+        <w:t xml:space="preserve">Permite que organizadores creen torneos, los participantes se registren, ver resultados, manejar </w:t>
+      </w:r>
+      <w:proofErr w:type="spellStart"/>
+      <w:r>
+        <w:t>scoring</w:t>
+      </w:r>
+      <w:proofErr w:type="spellEnd"/>
+      <w:r>
+        <w:t xml:space="preserve">. </w:t>
       </w:r>
     </w:p>
     <w:p>
@@ -1065,22 +1103,31 @@
         <w:jc w:val="both"/>
       </w:pPr>
       <w:r>
-        <w:t xml:space="preserve">Solución más dirigida a organizadores profesionales de múltiples torneos, con manejo de categorías, generación automática de “bout charts” (cuadros de pelea), múltiples estadios o ring, reportes y administración de arenas. </w:t>
-      </w:r>
-    </w:p>
-    <w:p>
-      <w:pPr>
-        <w:jc w:val="both"/>
-      </w:pPr>
-    </w:p>
-    <w:p>
-      <w:pPr>
-        <w:jc w:val="both"/>
-        <w:rPr>
-          <w:b/>
-          <w:bCs/>
-        </w:rPr>
-      </w:pPr>
+        <w:t>Solución más dirigida a organizadores profesionales de múltiples torneos, con manejo de categorías, generación automática de “</w:t>
+      </w:r>
+      <w:proofErr w:type="spellStart"/>
+      <w:r>
+        <w:t>bout</w:t>
+      </w:r>
+      <w:proofErr w:type="spellEnd"/>
+      <w:r>
+        <w:t xml:space="preserve"> charts” (cuadros de pelea), múltiples estadios o ring, reportes y administración de arenas. </w:t>
+      </w:r>
+    </w:p>
+    <w:p>
+      <w:pPr>
+        <w:jc w:val="both"/>
+      </w:pPr>
+    </w:p>
+    <w:p>
+      <w:pPr>
+        <w:jc w:val="both"/>
+        <w:rPr>
+          <w:b/>
+          <w:bCs/>
+        </w:rPr>
+      </w:pPr>
+      <w:proofErr w:type="spellStart"/>
       <w:r>
         <w:rPr>
           <w:b/>
@@ -1088,13 +1135,30 @@
         </w:rPr>
         <w:t>Livecomp</w:t>
       </w:r>
-    </w:p>
-    <w:p>
-      <w:pPr>
-        <w:jc w:val="both"/>
-      </w:pPr>
-      <w:r>
-        <w:t xml:space="preserve">Un “hub” para organizadores, academias y federaciones; registra competencias, bracket, resultados, gestión de luchadores y academias. </w:t>
+      <w:proofErr w:type="spellEnd"/>
+    </w:p>
+    <w:p>
+      <w:pPr>
+        <w:jc w:val="both"/>
+      </w:pPr>
+      <w:r>
+        <w:t>Un “</w:t>
+      </w:r>
+      <w:proofErr w:type="spellStart"/>
+      <w:r>
+        <w:t>hub</w:t>
+      </w:r>
+      <w:proofErr w:type="spellEnd"/>
+      <w:r>
+        <w:t xml:space="preserve">” para organizadores, academias y federaciones; registra competencias, </w:t>
+      </w:r>
+      <w:proofErr w:type="spellStart"/>
+      <w:r>
+        <w:t>bracket</w:t>
+      </w:r>
+      <w:proofErr w:type="spellEnd"/>
+      <w:r>
+        <w:t xml:space="preserve">, resultados, gestión de luchadores y academias. </w:t>
       </w:r>
     </w:p>
     <w:p>
@@ -1593,7 +1657,7 @@
           <w:noProof/>
         </w:rPr>
         <w:drawing>
-          <wp:anchor distT="0" distB="0" distL="114300" distR="114300" simplePos="0" relativeHeight="251663360" behindDoc="0" locked="0" layoutInCell="1" allowOverlap="1" wp14:anchorId="52AA0FA9" wp14:editId="337B54E0">
+          <wp:anchor distT="0" distB="0" distL="114300" distR="114300" simplePos="0" relativeHeight="251663360" behindDoc="0" locked="0" layoutInCell="1" allowOverlap="1" wp14:anchorId="52AA0FA9" wp14:editId="21D86C48">
             <wp:simplePos x="0" y="0"/>
             <wp:positionH relativeFrom="margin">
               <wp:posOffset>897255</wp:posOffset>
@@ -3884,6 +3948,7 @@
   <w:style w:type="character" w:default="1" w:styleId="Fuentedeprrafopredeter">
     <w:name w:val="Default Paragraph Font"/>
     <w:uiPriority w:val="1"/>
+    <w:semiHidden/>
     <w:unhideWhenUsed/>
   </w:style>
   <w:style w:type="table" w:default="1" w:styleId="Tablanormal">

</xml_diff>